<commit_message>
Added script that verifies probabilities of all current models.
</commit_message>
<xml_diff>
--- a/kda_algorithm_verbalization.docx
+++ b/kda_algorithm_verbalization.docx
@@ -14,8 +14,13 @@
       <w:pPr>
         <w:ind w:left="360"/>
       </w:pPr>
-      <w:r>
-        <w:t>Beckstein Lab</w:t>
+      <w:proofErr w:type="spellStart"/>
+      <w:r>
+        <w:t>Beckstein</w:t>
+      </w:r>
+      <w:proofErr w:type="spellEnd"/>
+      <w:r>
+        <w:t xml:space="preserve"> Lab</w:t>
       </w:r>
     </w:p>
     <w:p>
@@ -32,25 +37,152 @@
       </w:pPr>
       <w:r>
         <w:t>02/20/2020</w:t>
+      </w:r>
+    </w:p>
+    <w:p>
+      <w:pPr>
+        <w:ind w:left="360"/>
+        <w:jc w:val="center"/>
+      </w:pPr>
+      <w:r>
+        <w:t>Kinetic Diagram Analyzer Algorithm Verbalization</w:t>
+      </w:r>
+    </w:p>
+    <w:p>
+      <w:pPr>
+        <w:pStyle w:val="ListParagraph"/>
+        <w:numPr>
+          <w:ilvl w:val="0"/>
+          <w:numId w:val="2"/>
+        </w:numPr>
+        <w:ind w:left="720"/>
+      </w:pPr>
+      <w:r>
+        <w:t>Generate partial diagrams for G:</w:t>
+      </w:r>
+    </w:p>
+    <w:p>
+      <w:pPr>
+        <w:pStyle w:val="ListParagraph"/>
+        <w:numPr>
+          <w:ilvl w:val="1"/>
+          <w:numId w:val="1"/>
+        </w:numPr>
+      </w:pPr>
+      <w:r>
+        <w:t xml:space="preserve">Calculate the number of edges needed for each partial diagram. This happens to be the number of nodes minus 1. </w:t>
+      </w:r>
+    </w:p>
+    <w:p>
+      <w:pPr>
+        <w:pStyle w:val="ListParagraph"/>
+        <w:numPr>
+          <w:ilvl w:val="1"/>
+          <w:numId w:val="1"/>
+        </w:numPr>
+      </w:pPr>
+      <w:r>
+        <w:t xml:space="preserve">Get list of all possible combinations of unique edges using the number of unique edges needed for each partial diagram, and the number of unique edges in G. For example, a 4-state diagram with leakage requires 3 unique edges for every partial diagram (4 minus 1), and there are 5 unique edges in the input diagram G, so the number of ways of putting 3 lines in 5 positions is 5 choose 3 (10). </w:t>
+      </w:r>
+    </w:p>
+    <w:p>
+      <w:pPr>
+        <w:pStyle w:val="ListParagraph"/>
+        <w:numPr>
+          <w:ilvl w:val="1"/>
+          <w:numId w:val="1"/>
+        </w:numPr>
+      </w:pPr>
+      <w:r>
+        <w:t>Generate list of all possible partial diagrams. For a given combination of possible edges:</w:t>
+      </w:r>
+    </w:p>
+    <w:p>
+      <w:pPr>
+        <w:pStyle w:val="ListParagraph"/>
+        <w:numPr>
+          <w:ilvl w:val="2"/>
+          <w:numId w:val="1"/>
+        </w:numPr>
+      </w:pPr>
+      <w:r>
+        <w:t>Make a copy of G.</w:t>
+      </w:r>
+    </w:p>
+    <w:p>
+      <w:pPr>
+        <w:pStyle w:val="ListParagraph"/>
+        <w:numPr>
+          <w:ilvl w:val="2"/>
+          <w:numId w:val="1"/>
+        </w:numPr>
+      </w:pPr>
+      <w:r>
+        <w:t>Remove all edges from G.</w:t>
+      </w:r>
+    </w:p>
+    <w:p>
+      <w:pPr>
+        <w:pStyle w:val="ListParagraph"/>
+        <w:numPr>
+          <w:ilvl w:val="2"/>
+          <w:numId w:val="1"/>
+        </w:numPr>
+      </w:pPr>
+      <w:r>
+        <w:t xml:space="preserve">Reassign </w:t>
+      </w:r>
+      <w:proofErr w:type="gramStart"/>
+      <w:r>
+        <w:t>particular combination</w:t>
+      </w:r>
+      <w:proofErr w:type="gramEnd"/>
+      <w:r>
+        <w:t xml:space="preserve"> of edges.</w:t>
+      </w:r>
+    </w:p>
+    <w:p>
+      <w:pPr>
+        <w:pStyle w:val="ListParagraph"/>
+        <w:numPr>
+          <w:ilvl w:val="2"/>
+          <w:numId w:val="1"/>
+        </w:numPr>
+      </w:pPr>
+      <w:r>
+        <w:t>Repeat for all combinations of edges.</w:t>
+      </w:r>
+    </w:p>
+    <w:p>
+      <w:pPr>
+        <w:pStyle w:val="ListParagraph"/>
+        <w:numPr>
+          <w:ilvl w:val="1"/>
+          <w:numId w:val="1"/>
+        </w:numPr>
+      </w:pPr>
+      <w:r>
+        <w:t>From the list of all possible diagrams, remov</w:t>
       </w:r>
       <w:bookmarkStart w:id="0" w:name="_GoBack"/>
       <w:bookmarkEnd w:id="0"/>
-    </w:p>
-    <w:p>
-      <w:pPr>
-        <w:ind w:left="360"/>
-        <w:jc w:val="center"/>
-      </w:pPr>
-      <w:r>
-        <w:t>Kinetic Diagram Analyzer Algorithm Verbalization</w:t>
-      </w:r>
-    </w:p>
-    <w:p>
-      <w:pPr>
-        <w:ind w:left="360"/>
-      </w:pPr>
-      <w:r>
-        <w:t>Generate partial diagrams for G:</w:t>
+      <w:r>
+        <w:t>e the diagrams with closed loops</w:t>
+      </w:r>
+      <w:r>
+        <w:t xml:space="preserve"> since, by definition, a partial diagram cannot have a closed loop. For the same example mentioned above, 2 of the total 10 diagrams have closed loops and thus only 8 are considered valid. </w:t>
+      </w:r>
+    </w:p>
+    <w:p>
+      <w:pPr>
+        <w:pStyle w:val="ListParagraph"/>
+        <w:numPr>
+          <w:ilvl w:val="0"/>
+          <w:numId w:val="1"/>
+        </w:numPr>
+      </w:pPr>
+      <w:r>
+        <w:t>Generate directional partial diagrams:</w:t>
       </w:r>
     </w:p>
     <w:p>
@@ -62,7 +194,7 @@
         </w:numPr>
       </w:pPr>
       <w:r>
-        <w:t xml:space="preserve">Calculate the number of edges needed for each partial diagram. This happens to be the number of nodes minus 1. </w:t>
+        <w:t>Calculate the number of target states (just equal to the number of states).</w:t>
       </w:r>
     </w:p>
     <w:p>
@@ -74,55 +206,142 @@
         </w:numPr>
       </w:pPr>
       <w:r>
-        <w:t xml:space="preserve">Get list of all possible combinations of unique edges using the number of unique edges needed for each partial diagram, and the number of unique edges in G. </w:t>
-      </w:r>
-      <w:r>
-        <w:t>For example, a 4-state diagram with leakage requires 3 unique edges for every partial</w:t>
-      </w:r>
-      <w:r>
-        <w:t xml:space="preserve"> </w:t>
-      </w:r>
-      <w:r>
-        <w:t>diagram (</w:t>
-      </w:r>
-      <w:r>
-        <w:t xml:space="preserve">4 </w:t>
-      </w:r>
-      <w:r>
-        <w:t>minus 1), and there are 5 unique edges in</w:t>
-      </w:r>
-      <w:r>
-        <w:t xml:space="preserve"> </w:t>
-      </w:r>
-      <w:r>
-        <w:t>the input diagram</w:t>
-      </w:r>
-      <w:r>
-        <w:t xml:space="preserve"> G</w:t>
-      </w:r>
-      <w:r>
-        <w:t>, so the number of ways of putting 3 lines in 5 positions</w:t>
-      </w:r>
-      <w:r>
-        <w:t xml:space="preserve"> </w:t>
-      </w:r>
-      <w:r>
-        <w:t>is 5 choose 3</w:t>
-      </w:r>
-      <w:r>
-        <w:t xml:space="preserve"> (</w:t>
-      </w:r>
-      <w:r>
-        <w:t>10</w:t>
-      </w:r>
-      <w:r>
-        <w:t>)</w:t>
-      </w:r>
-      <w:r>
-        <w:t>.</w:t>
-      </w:r>
-      <w:r>
-        <w:t xml:space="preserve"> </w:t>
+        <w:t>For a given target and partial diagram:</w:t>
+      </w:r>
+    </w:p>
+    <w:p>
+      <w:pPr>
+        <w:pStyle w:val="ListParagraph"/>
+        <w:numPr>
+          <w:ilvl w:val="2"/>
+          <w:numId w:val="1"/>
+        </w:numPr>
+      </w:pPr>
+      <w:r>
+        <w:t>Make a copy of the partial diagram.</w:t>
+      </w:r>
+    </w:p>
+    <w:p>
+      <w:pPr>
+        <w:pStyle w:val="ListParagraph"/>
+        <w:numPr>
+          <w:ilvl w:val="2"/>
+          <w:numId w:val="1"/>
+        </w:numPr>
+      </w:pPr>
+      <w:r>
+        <w:t>Find the unique edges of the partial diagram.</w:t>
+      </w:r>
+    </w:p>
+    <w:p>
+      <w:pPr>
+        <w:pStyle w:val="ListParagraph"/>
+        <w:numPr>
+          <w:ilvl w:val="2"/>
+          <w:numId w:val="1"/>
+        </w:numPr>
+      </w:pPr>
+      <w:r>
+        <w:t>Generate directional connections of the partial diagram:</w:t>
+      </w:r>
+    </w:p>
+    <w:p>
+      <w:pPr>
+        <w:pStyle w:val="ListParagraph"/>
+        <w:numPr>
+          <w:ilvl w:val="3"/>
+          <w:numId w:val="1"/>
+        </w:numPr>
+      </w:pPr>
+      <w:r>
+        <w:t>For a given target</w:t>
+      </w:r>
+      <w:r>
+        <w:t>, make a list of all the unique edges in the partial diagram that neighbor the target state, store those states, and remove those edges from the list.</w:t>
+      </w:r>
+    </w:p>
+    <w:p>
+      <w:pPr>
+        <w:pStyle w:val="ListParagraph"/>
+        <w:numPr>
+          <w:ilvl w:val="3"/>
+          <w:numId w:val="1"/>
+        </w:numPr>
+      </w:pPr>
+      <w:r>
+        <w:t>Repeat this process until there are no more edges left in the list.</w:t>
+      </w:r>
+    </w:p>
+    <w:p>
+      <w:pPr>
+        <w:pStyle w:val="ListParagraph"/>
+        <w:numPr>
+          <w:ilvl w:val="2"/>
+          <w:numId w:val="1"/>
+        </w:numPr>
+      </w:pPr>
+      <w:r>
+        <w:t>Using the stored neighbors, generate list of directional edges by working backwards (towards the target).</w:t>
+      </w:r>
+    </w:p>
+    <w:p>
+      <w:pPr>
+        <w:pStyle w:val="ListParagraph"/>
+        <w:numPr>
+          <w:ilvl w:val="2"/>
+          <w:numId w:val="1"/>
+        </w:numPr>
+      </w:pPr>
+      <w:r>
+        <w:t>Remove all edges from the given partial diagram.</w:t>
+      </w:r>
+    </w:p>
+    <w:p>
+      <w:pPr>
+        <w:pStyle w:val="ListParagraph"/>
+        <w:numPr>
+          <w:ilvl w:val="2"/>
+          <w:numId w:val="1"/>
+        </w:numPr>
+      </w:pPr>
+      <w:r>
+        <w:t>Add the directional edges to the partial diagram.</w:t>
+      </w:r>
+    </w:p>
+    <w:p>
+      <w:pPr>
+        <w:pStyle w:val="ListParagraph"/>
+        <w:numPr>
+          <w:ilvl w:val="2"/>
+          <w:numId w:val="1"/>
+        </w:numPr>
+      </w:pPr>
+      <w:r>
+        <w:t>Repeat for every partial diagram.</w:t>
+      </w:r>
+    </w:p>
+    <w:p>
+      <w:pPr>
+        <w:pStyle w:val="ListParagraph"/>
+        <w:numPr>
+          <w:ilvl w:val="2"/>
+          <w:numId w:val="1"/>
+        </w:numPr>
+      </w:pPr>
+      <w:r>
+        <w:t xml:space="preserve">Repeat for every target (state). </w:t>
+      </w:r>
+    </w:p>
+    <w:p>
+      <w:pPr>
+        <w:pStyle w:val="ListParagraph"/>
+        <w:numPr>
+          <w:ilvl w:val="0"/>
+          <w:numId w:val="1"/>
+        </w:numPr>
+      </w:pPr>
+      <w:r>
+        <w:t>Calculate state probabilities:</w:t>
       </w:r>
     </w:p>
     <w:p>
@@ -134,63 +353,7 @@
         </w:numPr>
       </w:pPr>
       <w:r>
-        <w:t>Generate list of all possible partial diagrams. For a given combination of possible edges:</w:t>
-      </w:r>
-    </w:p>
-    <w:p>
-      <w:pPr>
-        <w:pStyle w:val="ListParagraph"/>
-        <w:numPr>
-          <w:ilvl w:val="2"/>
-          <w:numId w:val="1"/>
-        </w:numPr>
-      </w:pPr>
-      <w:r>
-        <w:t>Make a copy of G.</w:t>
-      </w:r>
-    </w:p>
-    <w:p>
-      <w:pPr>
-        <w:pStyle w:val="ListParagraph"/>
-        <w:numPr>
-          <w:ilvl w:val="2"/>
-          <w:numId w:val="1"/>
-        </w:numPr>
-      </w:pPr>
-      <w:r>
-        <w:t>Remove all edges from G.</w:t>
-      </w:r>
-    </w:p>
-    <w:p>
-      <w:pPr>
-        <w:pStyle w:val="ListParagraph"/>
-        <w:numPr>
-          <w:ilvl w:val="2"/>
-          <w:numId w:val="1"/>
-        </w:numPr>
-      </w:pPr>
-      <w:r>
-        <w:t xml:space="preserve">Reassign </w:t>
-      </w:r>
-      <w:proofErr w:type="gramStart"/>
-      <w:r>
-        <w:t>particular combination</w:t>
-      </w:r>
-      <w:proofErr w:type="gramEnd"/>
-      <w:r>
-        <w:t xml:space="preserve"> of edges.</w:t>
-      </w:r>
-    </w:p>
-    <w:p>
-      <w:pPr>
-        <w:pStyle w:val="ListParagraph"/>
-        <w:numPr>
-          <w:ilvl w:val="2"/>
-          <w:numId w:val="1"/>
-        </w:numPr>
-      </w:pPr>
-      <w:r>
-        <w:t>Repeat for all combinations of edges.</w:t>
+        <w:t xml:space="preserve">For a given state and directional partial diagram, read the rate constant associated with every process that has a direction associated with it and multiply these values together. </w:t>
       </w:r>
     </w:p>
     <w:p>
@@ -202,28 +365,16 @@
         </w:numPr>
       </w:pPr>
       <w:r>
-        <w:t>From the list of all possible diagrams, remove the diagrams with closed loops</w:t>
-      </w:r>
-      <w:r>
-        <w:t xml:space="preserve"> since, b</w:t>
-      </w:r>
-      <w:r>
-        <w:t xml:space="preserve">y definition, a partial diagram cannot have a closed loop. </w:t>
-      </w:r>
-      <w:r>
-        <w:t xml:space="preserve">For the same example mentioned above, 2 of the total 10 diagrams have closed loops and thus only 8 are considered valid. </w:t>
-      </w:r>
-    </w:p>
-    <w:p>
-      <w:pPr>
-        <w:pStyle w:val="ListParagraph"/>
-        <w:numPr>
-          <w:ilvl w:val="0"/>
-          <w:numId w:val="1"/>
-        </w:numPr>
-      </w:pPr>
-      <w:r>
-        <w:t>Generate directional partial diagrams:</w:t>
+        <w:lastRenderedPageBreak/>
+        <w:t xml:space="preserve">For the same given state, sum all the directional partial diagram terms generated from </w:t>
+      </w:r>
+      <w:proofErr w:type="spellStart"/>
+      <w:r>
+        <w:t>i</w:t>
+      </w:r>
+      <w:proofErr w:type="spellEnd"/>
+      <w:r>
+        <w:t xml:space="preserve">. to obtain the multiplicity of that given state. </w:t>
       </w:r>
     </w:p>
     <w:p>
@@ -235,7 +386,7 @@
         </w:numPr>
       </w:pPr>
       <w:r>
-        <w:t>Calculate the number of target states (just equal to the number of states).</w:t>
+        <w:t xml:space="preserve">Repeat for every state in G. </w:t>
       </w:r>
     </w:p>
     <w:p>
@@ -247,224 +398,7 @@
         </w:numPr>
       </w:pPr>
       <w:r>
-        <w:t>For a given target and partial diagram:</w:t>
-      </w:r>
-    </w:p>
-    <w:p>
-      <w:pPr>
-        <w:pStyle w:val="ListParagraph"/>
-        <w:numPr>
-          <w:ilvl w:val="2"/>
-          <w:numId w:val="1"/>
-        </w:numPr>
-      </w:pPr>
-      <w:r>
-        <w:t>Make a copy of the partial diagram.</w:t>
-      </w:r>
-    </w:p>
-    <w:p>
-      <w:pPr>
-        <w:pStyle w:val="ListParagraph"/>
-        <w:numPr>
-          <w:ilvl w:val="2"/>
-          <w:numId w:val="1"/>
-        </w:numPr>
-      </w:pPr>
-      <w:r>
-        <w:t>Find the unique edges of the partial diagram.</w:t>
-      </w:r>
-    </w:p>
-    <w:p>
-      <w:pPr>
-        <w:pStyle w:val="ListParagraph"/>
-        <w:numPr>
-          <w:ilvl w:val="2"/>
-          <w:numId w:val="1"/>
-        </w:numPr>
-      </w:pPr>
-      <w:r>
-        <w:t>Generate directional connections of the partial diagram:</w:t>
-      </w:r>
-    </w:p>
-    <w:p>
-      <w:pPr>
-        <w:pStyle w:val="ListParagraph"/>
-        <w:numPr>
-          <w:ilvl w:val="3"/>
-          <w:numId w:val="1"/>
-        </w:numPr>
-      </w:pPr>
-      <w:r>
-        <w:t>For a given target</w:t>
-      </w:r>
-      <w:r>
-        <w:t>, make a list of all the unique edges in the partial diagram that neighbor the target state, store those states, and remove those edges from the list.</w:t>
-      </w:r>
-    </w:p>
-    <w:p>
-      <w:pPr>
-        <w:pStyle w:val="ListParagraph"/>
-        <w:numPr>
-          <w:ilvl w:val="3"/>
-          <w:numId w:val="1"/>
-        </w:numPr>
-      </w:pPr>
-      <w:r>
-        <w:t>Repeat this process until there are no more edges left in the list.</w:t>
-      </w:r>
-    </w:p>
-    <w:p>
-      <w:pPr>
-        <w:pStyle w:val="ListParagraph"/>
-        <w:numPr>
-          <w:ilvl w:val="2"/>
-          <w:numId w:val="1"/>
-        </w:numPr>
-      </w:pPr>
-      <w:r>
-        <w:t>Using the stored neighbors, generate list of directional edges by working backwards (towards the target).</w:t>
-      </w:r>
-    </w:p>
-    <w:p>
-      <w:pPr>
-        <w:pStyle w:val="ListParagraph"/>
-        <w:numPr>
-          <w:ilvl w:val="2"/>
-          <w:numId w:val="1"/>
-        </w:numPr>
-      </w:pPr>
-      <w:r>
-        <w:t>Remove all edges from the given partial diagram.</w:t>
-      </w:r>
-    </w:p>
-    <w:p>
-      <w:pPr>
-        <w:pStyle w:val="ListParagraph"/>
-        <w:numPr>
-          <w:ilvl w:val="2"/>
-          <w:numId w:val="1"/>
-        </w:numPr>
-      </w:pPr>
-      <w:r>
-        <w:t>Add the directional edges to the partial diagram.</w:t>
-      </w:r>
-    </w:p>
-    <w:p>
-      <w:pPr>
-        <w:pStyle w:val="ListParagraph"/>
-        <w:numPr>
-          <w:ilvl w:val="2"/>
-          <w:numId w:val="1"/>
-        </w:numPr>
-      </w:pPr>
-      <w:r>
-        <w:t>Repeat for every partial diagram.</w:t>
-      </w:r>
-    </w:p>
-    <w:p>
-      <w:pPr>
-        <w:pStyle w:val="ListParagraph"/>
-        <w:numPr>
-          <w:ilvl w:val="2"/>
-          <w:numId w:val="1"/>
-        </w:numPr>
-      </w:pPr>
-      <w:r>
-        <w:t xml:space="preserve">Repeat for every target (state). </w:t>
-      </w:r>
-    </w:p>
-    <w:p>
-      <w:pPr>
-        <w:pStyle w:val="ListParagraph"/>
-        <w:numPr>
-          <w:ilvl w:val="0"/>
-          <w:numId w:val="1"/>
-        </w:numPr>
-      </w:pPr>
-      <w:r>
-        <w:t>Calculate state probabilities:</w:t>
-      </w:r>
-    </w:p>
-    <w:p>
-      <w:pPr>
-        <w:pStyle w:val="ListParagraph"/>
-        <w:numPr>
-          <w:ilvl w:val="1"/>
-          <w:numId w:val="1"/>
-        </w:numPr>
-      </w:pPr>
-      <w:r>
-        <w:t>For a given state and directional partial diagram, read the rate</w:t>
-      </w:r>
-      <w:r>
-        <w:t xml:space="preserve"> </w:t>
-      </w:r>
-      <w:r>
-        <w:t>constant associated with every process that has a direction</w:t>
-      </w:r>
-      <w:r>
-        <w:t xml:space="preserve"> </w:t>
-      </w:r>
-      <w:r>
-        <w:t xml:space="preserve">associated with it and multiply these values together. </w:t>
-      </w:r>
-    </w:p>
-    <w:p>
-      <w:pPr>
-        <w:pStyle w:val="ListParagraph"/>
-        <w:numPr>
-          <w:ilvl w:val="1"/>
-          <w:numId w:val="1"/>
-        </w:numPr>
-      </w:pPr>
-      <w:r>
-        <w:lastRenderedPageBreak/>
-        <w:t>For the same given state, sum all the directional partial</w:t>
-      </w:r>
-      <w:r>
-        <w:t xml:space="preserve"> </w:t>
-      </w:r>
-      <w:r>
-        <w:t>diagram terms generated from i. to obtain the multiplicity of</w:t>
-      </w:r>
-      <w:r>
-        <w:t xml:space="preserve"> </w:t>
-      </w:r>
-      <w:r>
-        <w:t xml:space="preserve">that given state. </w:t>
-      </w:r>
-    </w:p>
-    <w:p>
-      <w:pPr>
-        <w:pStyle w:val="ListParagraph"/>
-        <w:numPr>
-          <w:ilvl w:val="1"/>
-          <w:numId w:val="1"/>
-        </w:numPr>
-      </w:pPr>
-      <w:r>
-        <w:t>Repeat for every state in G.</w:t>
-      </w:r>
-      <w:r>
-        <w:t xml:space="preserve"> </w:t>
-      </w:r>
-    </w:p>
-    <w:p>
-      <w:pPr>
-        <w:pStyle w:val="ListParagraph"/>
-        <w:numPr>
-          <w:ilvl w:val="1"/>
-          <w:numId w:val="1"/>
-        </w:numPr>
-      </w:pPr>
-      <w:r>
-        <w:t>Sum all state multiplicities to obtain the normalization factor for</w:t>
-      </w:r>
-      <w:r>
-        <w:t xml:space="preserve"> </w:t>
-      </w:r>
-      <w:r>
-        <w:t>the state probabilities.</w:t>
+        <w:t>Sum all state multiplicities to obtain the normalization factor for the state probabilities.</w:t>
       </w:r>
     </w:p>
     <w:p>
@@ -516,6 +450,92 @@
 <file path=word/numbering.xml><?xml version="1.0" encoding="utf-8"?>
 <w:numbering xmlns:wpc="http://schemas.microsoft.com/office/word/2010/wordprocessingCanvas" xmlns:cx="http://schemas.microsoft.com/office/drawing/2014/chartex" xmlns:cx1="http://schemas.microsoft.com/office/drawing/2015/9/8/chartex" xmlns:cx2="http://schemas.microsoft.com/office/drawing/2015/10/21/chartex" xmlns:cx3="http://schemas.microsoft.com/office/drawing/2016/5/9/chartex" xmlns:cx4="http://schemas.microsoft.com/office/drawing/2016/5/10/chartex" xmlns:cx5="http://schemas.microsoft.com/office/drawing/2016/5/11/chartex" xmlns:cx6="http://schemas.microsoft.com/office/drawing/2016/5/12/chartex" xmlns:cx7="http://schemas.microsoft.com/office/drawing/2016/5/13/chartex" xmlns:cx8="http://schemas.microsoft.com/office/drawing/2016/5/14/chartex" xmlns:mc="http://schemas.openxmlformats.org/markup-compatibility/2006" xmlns:aink="http://schemas.microsoft.com/office/drawing/2016/ink" xmlns:am3d="http://schemas.microsoft.com/office/drawing/2017/model3d" xmlns:o="urn:schemas-microsoft-com:office:office" xmlns:r="http://schemas.openxmlformats.org/officeDocument/2006/relationships" xmlns:m="http://schemas.openxmlformats.org/officeDocument/2006/math" xmlns:v="urn:schemas-microsoft-com:vml" xmlns:wp14="http://schemas.microsoft.com/office/word/2010/wordprocessingDrawing" xmlns:wp="http://schemas.openxmlformats.org/drawingml/2006/wordprocessingDrawing" xmlns:w10="urn:schemas-microsoft-com:office:word" xmlns:w="http://schemas.openxmlformats.org/wordprocessingml/2006/main" xmlns:w14="http://schemas.microsoft.com/office/word/2010/wordml" xmlns:w15="http://schemas.microsoft.com/office/word/2012/wordml" xmlns:w16cid="http://schemas.microsoft.com/office/word/2016/wordml/cid" xmlns:w16se="http://schemas.microsoft.com/office/word/2015/wordml/symex" xmlns:wpg="http://schemas.microsoft.com/office/word/2010/wordprocessingGroup" xmlns:wpi="http://schemas.microsoft.com/office/word/2010/wordprocessingInk" xmlns:wne="http://schemas.microsoft.com/office/word/2006/wordml" xmlns:wps="http://schemas.microsoft.com/office/word/2010/wordprocessingShape" mc:Ignorable="w14 w15 w16se w16cid wp14">
   <w:abstractNum w:abstractNumId="0" w15:restartNumberingAfterBreak="0">
+    <w:nsid w:val="2DF97561"/>
+    <w:multiLevelType w:val="hybridMultilevel"/>
+    <w:tmpl w:val="91C00F38"/>
+    <w:lvl w:ilvl="0" w:tplc="0409000F">
+      <w:start w:val="1"/>
+      <w:numFmt w:val="decimal"/>
+      <w:lvlText w:val="%1."/>
+      <w:lvlJc w:val="left"/>
+      <w:pPr>
+        <w:ind w:left="1080" w:hanging="360"/>
+      </w:pPr>
+    </w:lvl>
+    <w:lvl w:ilvl="1" w:tplc="04090019" w:tentative="1">
+      <w:start w:val="1"/>
+      <w:numFmt w:val="lowerLetter"/>
+      <w:lvlText w:val="%2."/>
+      <w:lvlJc w:val="left"/>
+      <w:pPr>
+        <w:ind w:left="1800" w:hanging="360"/>
+      </w:pPr>
+    </w:lvl>
+    <w:lvl w:ilvl="2" w:tplc="0409001B" w:tentative="1">
+      <w:start w:val="1"/>
+      <w:numFmt w:val="lowerRoman"/>
+      <w:lvlText w:val="%3."/>
+      <w:lvlJc w:val="right"/>
+      <w:pPr>
+        <w:ind w:left="2520" w:hanging="180"/>
+      </w:pPr>
+    </w:lvl>
+    <w:lvl w:ilvl="3" w:tplc="0409000F" w:tentative="1">
+      <w:start w:val="1"/>
+      <w:numFmt w:val="decimal"/>
+      <w:lvlText w:val="%4."/>
+      <w:lvlJc w:val="left"/>
+      <w:pPr>
+        <w:ind w:left="3240" w:hanging="360"/>
+      </w:pPr>
+    </w:lvl>
+    <w:lvl w:ilvl="4" w:tplc="04090019" w:tentative="1">
+      <w:start w:val="1"/>
+      <w:numFmt w:val="lowerLetter"/>
+      <w:lvlText w:val="%5."/>
+      <w:lvlJc w:val="left"/>
+      <w:pPr>
+        <w:ind w:left="3960" w:hanging="360"/>
+      </w:pPr>
+    </w:lvl>
+    <w:lvl w:ilvl="5" w:tplc="0409001B" w:tentative="1">
+      <w:start w:val="1"/>
+      <w:numFmt w:val="lowerRoman"/>
+      <w:lvlText w:val="%6."/>
+      <w:lvlJc w:val="right"/>
+      <w:pPr>
+        <w:ind w:left="4680" w:hanging="180"/>
+      </w:pPr>
+    </w:lvl>
+    <w:lvl w:ilvl="6" w:tplc="0409000F" w:tentative="1">
+      <w:start w:val="1"/>
+      <w:numFmt w:val="decimal"/>
+      <w:lvlText w:val="%7."/>
+      <w:lvlJc w:val="left"/>
+      <w:pPr>
+        <w:ind w:left="5400" w:hanging="360"/>
+      </w:pPr>
+    </w:lvl>
+    <w:lvl w:ilvl="7" w:tplc="04090019" w:tentative="1">
+      <w:start w:val="1"/>
+      <w:numFmt w:val="lowerLetter"/>
+      <w:lvlText w:val="%8."/>
+      <w:lvlJc w:val="left"/>
+      <w:pPr>
+        <w:ind w:left="6120" w:hanging="360"/>
+      </w:pPr>
+    </w:lvl>
+    <w:lvl w:ilvl="8" w:tplc="0409001B" w:tentative="1">
+      <w:start w:val="1"/>
+      <w:numFmt w:val="lowerRoman"/>
+      <w:lvlText w:val="%9."/>
+      <w:lvlJc w:val="right"/>
+      <w:pPr>
+        <w:ind w:left="6840" w:hanging="180"/>
+      </w:pPr>
+    </w:lvl>
+  </w:abstractNum>
+  <w:abstractNum w:abstractNumId="1" w15:restartNumberingAfterBreak="0">
     <w:nsid w:val="570F0FDA"/>
     <w:multiLevelType w:val="hybridMultilevel"/>
     <w:tmpl w:val="6CB86A8E"/>
@@ -602,6 +622,9 @@
     </w:lvl>
   </w:abstractNum>
   <w:num w:numId="1">
+    <w:abstractNumId w:val="1"/>
+  </w:num>
+  <w:num w:numId="2">
     <w:abstractNumId w:val="0"/>
   </w:num>
 </w:numbering>

</xml_diff>